<commit_message>
web service client initial commit
</commit_message>
<xml_diff>
--- a/docs/Data Sheet - Pronghorn Platform.docx
+++ b/docs/Data Sheet - Pronghorn Platform.docx
@@ -168,7 +168,6 @@
         </w:sdtPr>
         <w:sdtEndPr/>
         <w:sdtContent>
-          <w:proofErr w:type="spellStart"/>
           <w:r>
             <w:rPr>
               <w:rFonts w:ascii="Arial" w:hAnsi="Arial" w:cs="Arial"/>
@@ -177,31 +176,8 @@
               <w:szCs w:val="20"/>
               <w:lang w:val="en-US"/>
             </w:rPr>
-            <w:t>Faustine</w:t>
+            <w:t>Faustine Padit</w:t>
           </w:r>
-          <w:proofErr w:type="spellEnd"/>
-          <w:r>
-            <w:rPr>
-              <w:rFonts w:ascii="Arial" w:hAnsi="Arial" w:cs="Arial"/>
-              <w:i/>
-              <w:sz w:val="20"/>
-              <w:szCs w:val="20"/>
-              <w:lang w:val="en-US"/>
-            </w:rPr>
-            <w:t xml:space="preserve"> </w:t>
-          </w:r>
-          <w:proofErr w:type="spellStart"/>
-          <w:r>
-            <w:rPr>
-              <w:rFonts w:ascii="Arial" w:hAnsi="Arial" w:cs="Arial"/>
-              <w:i/>
-              <w:sz w:val="20"/>
-              <w:szCs w:val="20"/>
-              <w:lang w:val="en-US"/>
-            </w:rPr>
-            <w:t>Padit</w:t>
-          </w:r>
-          <w:proofErr w:type="spellEnd"/>
         </w:sdtContent>
       </w:sdt>
       <w:r>
@@ -1872,7 +1848,19 @@
               <w:rPr>
                 <w:rFonts w:ascii="Arial" w:hAnsi="Arial" w:cs="Arial"/>
               </w:rPr>
-              <w:t>F.Padit</w:t>
+              <w:t>F.</w:t>
+            </w:r>
+            <w:r>
+              <w:rPr>
+                <w:rFonts w:ascii="Arial" w:hAnsi="Arial" w:cs="Arial"/>
+              </w:rPr>
+              <w:t xml:space="preserve"> </w:t>
+            </w:r>
+            <w:r>
+              <w:rPr>
+                <w:rFonts w:ascii="Arial" w:hAnsi="Arial" w:cs="Arial"/>
+              </w:rPr>
+              <w:t>Padit</w:t>
             </w:r>
           </w:p>
         </w:tc>
@@ -1956,7 +1944,21 @@
               <w:rPr>
                 <w:rFonts w:ascii="Arial" w:hAnsi="Arial" w:cs="Arial"/>
               </w:rPr>
-              <w:t>F.Padit</w:t>
+              <w:t>F.</w:t>
+            </w:r>
+            <w:r>
+              <w:rPr>
+                <w:rFonts w:ascii="Arial" w:hAnsi="Arial" w:cs="Arial"/>
+              </w:rPr>
+              <w:t xml:space="preserve"> </w:t>
+            </w:r>
+            <w:bookmarkStart w:id="0" w:name="_GoBack"/>
+            <w:bookmarkEnd w:id="0"/>
+            <w:r>
+              <w:rPr>
+                <w:rFonts w:ascii="Arial" w:hAnsi="Arial" w:cs="Arial"/>
+              </w:rPr>
+              <w:t>Padit</w:t>
             </w:r>
           </w:p>
         </w:tc>
@@ -2081,7 +2083,7 @@
           <w:lang w:val="en-US"/>
         </w:rPr>
       </w:pPr>
-      <w:bookmarkStart w:id="0" w:name="_Toc482799541"/>
+      <w:bookmarkStart w:id="1" w:name="_Toc482799541"/>
       <w:r>
         <w:rPr>
           <w:rFonts w:ascii="Arial" w:hAnsi="Arial" w:cs="Arial"/>
@@ -2089,7 +2091,7 @@
         </w:rPr>
         <w:t>Introduction</w:t>
       </w:r>
-      <w:bookmarkEnd w:id="0"/>
+      <w:bookmarkEnd w:id="1"/>
     </w:p>
     <w:p>
       <w:pPr>
@@ -2263,16 +2265,7 @@
           <w:szCs w:val="24"/>
           <w:lang w:val="en-US"/>
         </w:rPr>
-        <w:t>pronghorn-</w:t>
-      </w:r>
-      <w:r>
-        <w:rPr>
-          <w:rFonts w:ascii="Arial" w:hAnsi="Arial" w:cs="Arial"/>
-          <w:sz w:val="24"/>
-          <w:szCs w:val="24"/>
-          <w:lang w:val="en-US"/>
-        </w:rPr>
-        <w:t>engine</w:t>
+        <w:t>pronghorn-engine</w:t>
       </w:r>
     </w:p>
     <w:p>
@@ -2298,16 +2291,7 @@
           <w:szCs w:val="24"/>
           <w:lang w:val="en-US"/>
         </w:rPr>
-        <w:t>pronghorn-</w:t>
-      </w:r>
-      <w:r>
-        <w:rPr>
-          <w:rFonts w:ascii="Arial" w:hAnsi="Arial" w:cs="Arial"/>
-          <w:sz w:val="24"/>
-          <w:szCs w:val="24"/>
-          <w:lang w:val="en-US"/>
-        </w:rPr>
-        <w:t>message</w:t>
+        <w:t>pronghorn-message</w:t>
       </w:r>
     </w:p>
     <w:p>
@@ -2333,16 +2317,7 @@
           <w:szCs w:val="24"/>
           <w:lang w:val="en-US"/>
         </w:rPr>
-        <w:t>pronghorn-</w:t>
-      </w:r>
-      <w:r>
-        <w:rPr>
-          <w:rFonts w:ascii="Arial" w:hAnsi="Arial" w:cs="Arial"/>
-          <w:sz w:val="24"/>
-          <w:szCs w:val="24"/>
-          <w:lang w:val="en-US"/>
-        </w:rPr>
-        <w:t>model</w:t>
+        <w:t>pronghorn-model</w:t>
       </w:r>
     </w:p>
     <w:p>
@@ -2368,30 +2343,8 @@
           <w:szCs w:val="24"/>
           <w:lang w:val="en-US"/>
         </w:rPr>
-        <w:t>pronghorn-</w:t>
-      </w:r>
-      <w:proofErr w:type="spellStart"/>
-      <w:r>
-        <w:rPr>
-          <w:rFonts w:ascii="Arial" w:hAnsi="Arial" w:cs="Arial"/>
-          <w:sz w:val="24"/>
-          <w:szCs w:val="24"/>
-          <w:lang w:val="en-US"/>
-        </w:rPr>
-        <w:t>mq</w:t>
-      </w:r>
-      <w:proofErr w:type="spellEnd"/>
-      <w:r>
-        <w:rPr>
-          <w:rFonts w:ascii="Arial" w:hAnsi="Arial" w:cs="Arial"/>
-          <w:sz w:val="24"/>
-          <w:szCs w:val="24"/>
-          <w:lang w:val="en-US"/>
-        </w:rPr>
-        <w:t>-client</w:t>
-      </w:r>
-      <w:bookmarkStart w:id="1" w:name="_GoBack"/>
-      <w:bookmarkEnd w:id="1"/>
+        <w:t>pronghorn-mq-client</w:t>
+      </w:r>
     </w:p>
     <w:p>
       <w:pPr>
@@ -2416,16 +2369,7 @@
           <w:szCs w:val="24"/>
           <w:lang w:val="en-US"/>
         </w:rPr>
-        <w:t>pronghorn-</w:t>
-      </w:r>
-      <w:r>
-        <w:rPr>
-          <w:rFonts w:ascii="Arial" w:hAnsi="Arial" w:cs="Arial"/>
-          <w:sz w:val="24"/>
-          <w:szCs w:val="24"/>
-          <w:lang w:val="en-US"/>
-        </w:rPr>
-        <w:t>wrapper</w:t>
+        <w:t>pronghorn-wrapper</w:t>
       </w:r>
     </w:p>
     <w:p>
@@ -2451,19 +2395,8 @@
           <w:szCs w:val="24"/>
           <w:lang w:val="en-US"/>
         </w:rPr>
-        <w:t>pronghorn-</w:t>
-      </w:r>
-      <w:proofErr w:type="spellStart"/>
-      <w:r>
-        <w:rPr>
-          <w:rFonts w:ascii="Arial" w:hAnsi="Arial" w:cs="Arial"/>
-          <w:sz w:val="24"/>
-          <w:szCs w:val="24"/>
-          <w:lang w:val="en-US"/>
-        </w:rPr>
-        <w:t>ws</w:t>
-      </w:r>
-      <w:proofErr w:type="spellEnd"/>
+        <w:t>pronghorn-ws</w:t>
+      </w:r>
     </w:p>
     <w:p>
       <w:pPr>
@@ -2488,27 +2421,7 @@
           <w:szCs w:val="24"/>
           <w:lang w:val="en-US"/>
         </w:rPr>
-        <w:t>pronghorn-</w:t>
-      </w:r>
-      <w:proofErr w:type="spellStart"/>
-      <w:r>
-        <w:rPr>
-          <w:rFonts w:ascii="Arial" w:hAnsi="Arial" w:cs="Arial"/>
-          <w:sz w:val="24"/>
-          <w:szCs w:val="24"/>
-          <w:lang w:val="en-US"/>
-        </w:rPr>
-        <w:t>ws</w:t>
-      </w:r>
-      <w:proofErr w:type="spellEnd"/>
-      <w:r>
-        <w:rPr>
-          <w:rFonts w:ascii="Arial" w:hAnsi="Arial" w:cs="Arial"/>
-          <w:sz w:val="24"/>
-          <w:szCs w:val="24"/>
-          <w:lang w:val="en-US"/>
-        </w:rPr>
-        <w:t>-client</w:t>
+        <w:t>pronghorn-ws-client</w:t>
       </w:r>
     </w:p>
     <w:p>
@@ -2587,7 +2500,6 @@
           <w:lang w:val="en-US"/>
         </w:rPr>
       </w:pPr>
-      <w:proofErr w:type="spellStart"/>
       <w:r>
         <w:rPr>
           <w:rFonts w:ascii="Arial" w:hAnsi="Arial" w:cs="Arial"/>
@@ -2597,7 +2509,6 @@
         </w:rPr>
         <w:t>Sikuli</w:t>
       </w:r>
-      <w:proofErr w:type="spellEnd"/>
     </w:p>
     <w:p>
       <w:pPr>
@@ -2615,7 +2526,6 @@
           <w:lang w:val="en-US"/>
         </w:rPr>
       </w:pPr>
-      <w:proofErr w:type="spellStart"/>
       <w:r>
         <w:rPr>
           <w:rFonts w:ascii="Arial" w:hAnsi="Arial" w:cs="Arial"/>
@@ -2625,7 +2535,6 @@
         </w:rPr>
         <w:t>RabbitMQ</w:t>
       </w:r>
-      <w:proofErr w:type="spellEnd"/>
     </w:p>
     <w:p>
       <w:pPr>
@@ -3190,15 +3099,15 @@
           <w:rFonts w:ascii="Arial" w:hAnsi="Arial" w:cs="Arial"/>
         </w:rPr>
       </w:pPr>
-      <w:bookmarkStart w:id="9" w:name="_Toc221502714"/>
-      <w:bookmarkStart w:id="10" w:name="_Toc482799546"/>
+      <w:bookmarkStart w:id="9" w:name="_Toc482799546"/>
+      <w:bookmarkStart w:id="10" w:name="_Toc221502714"/>
       <w:r>
         <w:rPr>
           <w:rFonts w:ascii="Arial" w:hAnsi="Arial" w:cs="Arial"/>
         </w:rPr>
         <w:t>Deployment</w:t>
       </w:r>
-      <w:bookmarkEnd w:id="10"/>
+      <w:bookmarkEnd w:id="9"/>
     </w:p>
     <w:p>
       <w:pPr>
@@ -3747,33 +3656,8 @@
           <w:rFonts w:ascii="Arial" w:hAnsi="Arial" w:cs="Arial"/>
           <w:lang w:val="en-US"/>
         </w:rPr>
-        <w:t xml:space="preserve">Log4J configuration: {project </w:t>
-      </w:r>
-      <w:proofErr w:type="gramStart"/>
-      <w:r>
-        <w:rPr>
-          <w:rFonts w:ascii="Arial" w:hAnsi="Arial" w:cs="Arial"/>
-          <w:lang w:val="en-US"/>
-        </w:rPr>
-        <w:t>folder}/</w:t>
-      </w:r>
-      <w:proofErr w:type="spellStart"/>
-      <w:r>
-        <w:rPr>
-          <w:rFonts w:ascii="Arial" w:hAnsi="Arial" w:cs="Arial"/>
-          <w:lang w:val="en-US"/>
-        </w:rPr>
-        <w:t>conf</w:t>
-      </w:r>
-      <w:proofErr w:type="spellEnd"/>
-      <w:r>
-        <w:rPr>
-          <w:rFonts w:ascii="Arial" w:hAnsi="Arial" w:cs="Arial"/>
-          <w:lang w:val="en-US"/>
-        </w:rPr>
-        <w:t>/log4j.properties</w:t>
-      </w:r>
-      <w:proofErr w:type="gramEnd"/>
+        <w:t>Log4J configuration: {project folder}/conf/log4j.properties</w:t>
+      </w:r>
     </w:p>
     <w:p>
       <w:pPr>
@@ -4032,7 +3916,7 @@
       </w:r>
       <w:bookmarkEnd w:id="17"/>
     </w:p>
-    <w:bookmarkEnd w:id="9"/>
+    <w:bookmarkEnd w:id="10"/>
     <w:p>
       <w:pPr>
         <w:spacing w:after="0"/>
@@ -4320,7 +4204,7 @@
         <w:sz w:val="16"/>
         <w:lang w:eastAsia="zh-TW"/>
       </w:rPr>
-      <w:t>5</w:t>
+      <w:t>2</w:t>
     </w:r>
     <w:r>
       <w:rPr>
@@ -11027,7 +10911,7 @@
     <w:charset w:val="00"/>
     <w:family w:val="swiss"/>
     <w:pitch w:val="variable"/>
-    <w:sig w:usb0="A0002AEF" w:usb1="4000207B" w:usb2="00000000" w:usb3="00000000" w:csb0="000001FF" w:csb1="00000000"/>
+    <w:sig w:usb0="E0002AFF" w:usb1="C000247B" w:usb2="00000009" w:usb3="00000000" w:csb0="000001FF" w:csb1="00000000"/>
   </w:font>
 </w:fonts>
 </file>
@@ -11070,6 +10954,7 @@
     <w:rsid w:val="004A7E65"/>
     <w:rsid w:val="004D2B6F"/>
     <w:rsid w:val="00505E72"/>
+    <w:rsid w:val="005074E1"/>
     <w:rsid w:val="005317F7"/>
     <w:rsid w:val="00535541"/>
     <w:rsid w:val="005C2AFB"/>
@@ -11874,7 +11759,7 @@
 </file>
 
 <file path=customXml/itemProps1.xml><?xml version="1.0" encoding="utf-8"?>
-<ds:datastoreItem xmlns:ds="http://schemas.openxmlformats.org/officeDocument/2006/customXml" ds:itemID="{C7FB533C-2B70-48A7-B99D-544219FB3461}">
+<ds:datastoreItem xmlns:ds="http://schemas.openxmlformats.org/officeDocument/2006/customXml" ds:itemID="{F44392EF-1E37-48A8-B548-38818FFA351D}">
   <ds:schemaRefs>
     <ds:schemaRef ds:uri="http://schemas.openxmlformats.org/officeDocument/2006/bibliography"/>
   </ds:schemaRefs>

</xml_diff>